<commit_message>
Ultimo argumento Informe final
</commit_message>
<xml_diff>
--- a/Expo-gvSIG.docx
+++ b/Expo-gvSIG.docx
@@ -9,7 +9,7 @@
           <w:noProof/>
           <w:sz w:val="24"/>
           <w:szCs w:val="24"/>
-          <w:lang w:eastAsia="es-ES"/>
+          <w:lang w:val="es-EC" w:eastAsia="es-EC"/>
         </w:rPr>
         <mc:AlternateContent>
           <mc:Choice Requires="wpg">
@@ -289,7 +289,7 @@
                                       <v:path o:extrusionok="f" gradientshapeok="t" o:connecttype="rect"/>
                                       <o:lock v:ext="edit" aspectratio="t"/>
                                     </v:shapetype>
-                                    <v:shape id="Imagen 1" o:spid="_x0000_i1025" type="#_x0000_t75" style="width:75.75pt;height:80.25pt;visibility:visible;mso-wrap-style:square">
+                                    <v:shape id="Imagen 1" o:spid="_x0000_i1025" type="#_x0000_t75" style="width:75.55pt;height:80.1pt;visibility:visible;mso-wrap-style:square">
                                       <v:imagedata r:id="rId7" o:title=""/>
                                     </v:shape>
                                   </w:pict>
@@ -393,8 +393,6 @@
                                   </w:rPr>
                                   <w:t>)</w:t>
                                 </w:r>
-                                <w:bookmarkStart w:id="0" w:name="_GoBack"/>
-                                <w:bookmarkEnd w:id="0"/>
                               </w:p>
                               <w:p>
                                 <w:pPr>
@@ -2438,7 +2436,7 @@
                               <w:szCs w:val="20"/>
                             </w:rPr>
                             <w:pict>
-                              <v:shape id="Imagen 1" o:spid="_x0000_i1025" type="#_x0000_t75" style="width:75.75pt;height:80.25pt;visibility:visible;mso-wrap-style:square">
+                              <v:shape id="Imagen 1" o:spid="_x0000_i1025" type="#_x0000_t75" style="width:75.55pt;height:80.1pt;visibility:visible;mso-wrap-style:square">
                                 <v:imagedata r:id="rId7" o:title=""/>
                               </v:shape>
                             </w:pict>
@@ -2542,8 +2540,6 @@
                             </w:rPr>
                             <w:t>)</w:t>
                           </w:r>
-                          <w:bookmarkStart w:id="1" w:name="_GoBack"/>
-                          <w:bookmarkEnd w:id="1"/>
                         </w:p>
                         <w:p>
                           <w:pPr>
@@ -3945,8 +3941,8 @@
           <w:rFonts w:eastAsia="Times New Roman"/>
         </w:rPr>
       </w:pPr>
-      <w:bookmarkStart w:id="2" w:name="_Toc370681718"/>
-      <w:bookmarkStart w:id="3" w:name="_Toc367807661"/>
+      <w:bookmarkStart w:id="0" w:name="_Toc370681718"/>
+      <w:bookmarkStart w:id="1" w:name="_Toc367807661"/>
       <w:r>
         <w:rPr>
           <w:rFonts w:eastAsia="Times New Roman"/>
@@ -3954,15 +3950,15 @@
         <w:lastRenderedPageBreak/>
         <w:t>1.- OBJETIVOS</w:t>
       </w:r>
-      <w:bookmarkEnd w:id="2"/>
-      <w:bookmarkEnd w:id="3"/>
+      <w:bookmarkEnd w:id="0"/>
+      <w:bookmarkEnd w:id="1"/>
     </w:p>
     <w:p>
       <w:pPr>
         <w:pStyle w:val="Subttulo"/>
       </w:pPr>
-      <w:bookmarkStart w:id="4" w:name="_Toc370681719"/>
-      <w:bookmarkStart w:id="5" w:name="_Toc367807662"/>
+      <w:bookmarkStart w:id="2" w:name="_Toc370681719"/>
+      <w:bookmarkStart w:id="3" w:name="_Toc367807662"/>
       <w:r>
         <w:t>Objetivo General:</w:t>
       </w:r>
@@ -4002,13 +3998,13 @@
       <w:pPr>
         <w:pStyle w:val="Subttulo"/>
       </w:pPr>
-      <w:bookmarkStart w:id="6" w:name="_Toc370681720"/>
-      <w:bookmarkStart w:id="7" w:name="_Toc367807664"/>
+      <w:bookmarkStart w:id="4" w:name="_Toc370681720"/>
+      <w:bookmarkStart w:id="5" w:name="_Toc367807664"/>
       <w:r>
         <w:t>Objetivos Específicos:</w:t>
       </w:r>
-      <w:bookmarkEnd w:id="6"/>
-      <w:bookmarkEnd w:id="7"/>
+      <w:bookmarkEnd w:id="4"/>
+      <w:bookmarkEnd w:id="5"/>
     </w:p>
     <w:p>
       <w:pPr>
@@ -4053,15 +4049,15 @@
       <w:pPr>
         <w:pStyle w:val="Ttulo1"/>
       </w:pPr>
-      <w:bookmarkStart w:id="8" w:name="_Toc370681721"/>
-      <w:bookmarkStart w:id="9" w:name="_Toc367807667"/>
-      <w:bookmarkEnd w:id="4"/>
-      <w:bookmarkEnd w:id="5"/>
+      <w:bookmarkStart w:id="6" w:name="_Toc370681721"/>
+      <w:bookmarkStart w:id="7" w:name="_Toc367807667"/>
+      <w:bookmarkEnd w:id="2"/>
+      <w:bookmarkEnd w:id="3"/>
       <w:r>
         <w:t>2.- INTRODUCCIÓN</w:t>
       </w:r>
-      <w:bookmarkEnd w:id="8"/>
-      <w:bookmarkEnd w:id="9"/>
+      <w:bookmarkEnd w:id="6"/>
+      <w:bookmarkEnd w:id="7"/>
     </w:p>
     <w:p>
       <w:pPr>
@@ -4456,7 +4452,6 @@
           <w:b/>
           <w:lang w:val="es-EC"/>
         </w:rPr>
-        <w:lastRenderedPageBreak/>
         <w:t>Modular:</w:t>
       </w:r>
       <w:r>
@@ -4631,7 +4626,7 @@
       <w:r>
         <w:rPr>
           <w:noProof/>
-          <w:lang w:eastAsia="es-ES"/>
+          <w:lang w:val="es-EC" w:eastAsia="es-EC"/>
         </w:rPr>
         <w:drawing>
           <wp:inline distT="0" distB="0" distL="0" distR="0">
@@ -4704,7 +4699,6 @@
           <w:b/>
           <w:lang w:val="es-EC"/>
         </w:rPr>
-        <w:lastRenderedPageBreak/>
         <w:t xml:space="preserve">3.1.2.2. </w:t>
       </w:r>
       <w:r>
@@ -4744,7 +4738,7 @@
       <w:r>
         <w:rPr>
           <w:noProof/>
-          <w:lang w:eastAsia="es-ES"/>
+          <w:lang w:val="es-EC" w:eastAsia="es-EC"/>
         </w:rPr>
         <w:drawing>
           <wp:inline distT="0" distB="0" distL="0" distR="0" wp14:anchorId="154887B2" wp14:editId="1A8A7FF9">
@@ -4831,7 +4825,7 @@
       <w:r>
         <w:rPr>
           <w:noProof/>
-          <w:lang w:eastAsia="es-ES"/>
+          <w:lang w:val="es-EC" w:eastAsia="es-EC"/>
         </w:rPr>
         <w:drawing>
           <wp:inline distT="0" distB="0" distL="0" distR="0">
@@ -4895,7 +4889,6 @@
           <w:b/>
           <w:lang w:val="es-EC"/>
         </w:rPr>
-        <w:lastRenderedPageBreak/>
         <w:t xml:space="preserve">3.1.2.4. </w:t>
       </w:r>
       <w:r>
@@ -4928,7 +4921,7 @@
       <w:r>
         <w:rPr>
           <w:noProof/>
-          <w:lang w:eastAsia="es-ES"/>
+          <w:lang w:val="es-EC" w:eastAsia="es-EC"/>
         </w:rPr>
         <w:drawing>
           <wp:inline distT="0" distB="0" distL="0" distR="0">
@@ -5028,7 +5021,7 @@
       <w:r>
         <w:rPr>
           <w:noProof/>
-          <w:lang w:eastAsia="es-ES"/>
+          <w:lang w:val="es-EC" w:eastAsia="es-EC"/>
         </w:rPr>
         <w:drawing>
           <wp:inline distT="0" distB="0" distL="0" distR="0">
@@ -5098,7 +5091,6 @@
           <w:b/>
           <w:lang w:val="es-EC"/>
         </w:rPr>
-        <w:lastRenderedPageBreak/>
         <w:t xml:space="preserve">3.3. </w:t>
       </w:r>
       <w:r>
@@ -5156,15 +5148,957 @@
           <w:lang w:val="es-EC"/>
         </w:rPr>
       </w:pPr>
-    </w:p>
-    <w:p>
-      <w:pPr>
+      <w:r>
+        <w:rPr>
+          <w:noProof/>
+          <w:lang w:val="es-EC" w:eastAsia="es-EC"/>
+        </w:rPr>
+        <w:drawing>
+          <wp:inline distT="0" distB="0" distL="0" distR="0">
+            <wp:extent cx="824772" cy="1706129"/>
+            <wp:effectExtent l="0" t="0" r="0" b="8890"/>
+            <wp:docPr id="26" name="Imagen 26" descr="http://geofumadas.com/wp-content/uploads/2011/09/MobileMapper100_full1-218x450.jpg"/>
+            <wp:cNvGraphicFramePr>
+              <a:graphicFrameLocks xmlns:a="http://schemas.openxmlformats.org/drawingml/2006/main" noChangeAspect="1"/>
+            </wp:cNvGraphicFramePr>
+            <a:graphic xmlns:a="http://schemas.openxmlformats.org/drawingml/2006/main">
+              <a:graphicData uri="http://schemas.openxmlformats.org/drawingml/2006/picture">
+                <pic:pic xmlns:pic="http://schemas.openxmlformats.org/drawingml/2006/picture">
+                  <pic:nvPicPr>
+                    <pic:cNvPr id="0" name="Picture 5" descr="http://geofumadas.com/wp-content/uploads/2011/09/MobileMapper100_full1-218x450.jpg"/>
+                    <pic:cNvPicPr>
+                      <a:picLocks noChangeAspect="1" noChangeArrowheads="1"/>
+                    </pic:cNvPicPr>
+                  </pic:nvPicPr>
+                  <pic:blipFill>
+                    <a:blip r:embed="rId18" cstate="print">
+                      <a:extLst>
+                        <a:ext uri="{28A0092B-C50C-407E-A947-70E740481C1C}">
+                          <a14:useLocalDpi xmlns:a14="http://schemas.microsoft.com/office/drawing/2010/main" val="0"/>
+                        </a:ext>
+                      </a:extLst>
+                    </a:blip>
+                    <a:srcRect/>
+                    <a:stretch>
+                      <a:fillRect/>
+                    </a:stretch>
+                  </pic:blipFill>
+                  <pic:spPr bwMode="auto">
+                    <a:xfrm>
+                      <a:off x="0" y="0"/>
+                      <a:ext cx="831942" cy="1720960"/>
+                    </a:xfrm>
+                    <a:prstGeom prst="rect">
+                      <a:avLst/>
+                    </a:prstGeom>
+                    <a:noFill/>
+                    <a:ln>
+                      <a:noFill/>
+                    </a:ln>
+                  </pic:spPr>
+                </pic:pic>
+              </a:graphicData>
+            </a:graphic>
+          </wp:inline>
+        </w:drawing>
+      </w:r>
+      <w:r>
+        <w:rPr>
+          <w:noProof/>
+          <w:lang w:val="es-EC" w:eastAsia="es-EC"/>
+        </w:rPr>
+        <w:drawing>
+          <wp:inline distT="0" distB="0" distL="0" distR="0">
+            <wp:extent cx="4283701" cy="1274386"/>
+            <wp:effectExtent l="0" t="0" r="0" b="0"/>
+            <wp:docPr id="24" name="Imagen 24" descr="http://outreach.gvsig.org/sites/g/files/g288736/f/spread-images/logo-mobile.png"/>
+            <wp:cNvGraphicFramePr>
+              <a:graphicFrameLocks xmlns:a="http://schemas.openxmlformats.org/drawingml/2006/main" noChangeAspect="1"/>
+            </wp:cNvGraphicFramePr>
+            <a:graphic xmlns:a="http://schemas.openxmlformats.org/drawingml/2006/main">
+              <a:graphicData uri="http://schemas.openxmlformats.org/drawingml/2006/picture">
+                <pic:pic xmlns:pic="http://schemas.openxmlformats.org/drawingml/2006/picture">
+                  <pic:nvPicPr>
+                    <pic:cNvPr id="0" name="Picture 3" descr="http://outreach.gvsig.org/sites/g/files/g288736/f/spread-images/logo-mobile.png"/>
+                    <pic:cNvPicPr>
+                      <a:picLocks noChangeAspect="1" noChangeArrowheads="1"/>
+                    </pic:cNvPicPr>
+                  </pic:nvPicPr>
+                  <pic:blipFill>
+                    <a:blip r:embed="rId19" cstate="print">
+                      <a:extLst>
+                        <a:ext uri="{28A0092B-C50C-407E-A947-70E740481C1C}">
+                          <a14:useLocalDpi xmlns:a14="http://schemas.microsoft.com/office/drawing/2010/main" val="0"/>
+                        </a:ext>
+                      </a:extLst>
+                    </a:blip>
+                    <a:srcRect/>
+                    <a:stretch>
+                      <a:fillRect/>
+                    </a:stretch>
+                  </pic:blipFill>
+                  <pic:spPr bwMode="auto">
+                    <a:xfrm>
+                      <a:off x="0" y="0"/>
+                      <a:ext cx="4295259" cy="1277825"/>
+                    </a:xfrm>
+                    <a:prstGeom prst="rect">
+                      <a:avLst/>
+                    </a:prstGeom>
+                    <a:noFill/>
+                    <a:ln>
+                      <a:noFill/>
+                    </a:ln>
+                  </pic:spPr>
+                </pic:pic>
+              </a:graphicData>
+            </a:graphic>
+          </wp:inline>
+        </w:drawing>
+      </w:r>
+      <w:bookmarkStart w:id="8" w:name="_GoBack"/>
+      <w:bookmarkEnd w:id="8"/>
+      <w:r>
+        <w:rPr>
+          <w:lang w:val="es-EC"/>
+        </w:rPr>
+        <w:t>Tambien existe una aplicación para teléfonos móviles Android</w:t>
+      </w:r>
+      <w:r>
+        <w:rPr>
+          <w:lang w:val="es-EC"/>
+        </w:rPr>
+        <w:t xml:space="preserve"> que e</w:t>
+      </w:r>
+      <w:r>
+        <w:rPr>
+          <w:lang w:val="es-EC"/>
+        </w:rPr>
+        <w:t xml:space="preserve">s </w:t>
+      </w:r>
+      <w:r>
+        <w:rPr>
+          <w:lang w:val="es-EC"/>
+        </w:rPr>
+        <w:t>desarrollada por la empresa P</w:t>
+      </w:r>
+      <w:r>
+        <w:rPr>
+          <w:lang w:val="es-EC"/>
+        </w:rPr>
+        <w:t xml:space="preserve">rodevelop de nombre </w:t>
+      </w:r>
+      <w:r>
+        <w:rPr>
+          <w:lang w:val="es-EC"/>
+        </w:rPr>
+        <w:t>G</w:t>
+      </w:r>
+      <w:r>
+        <w:rPr>
+          <w:lang w:val="es-EC"/>
+        </w:rPr>
+        <w:t>vSIG Mini</w:t>
+      </w:r>
+      <w:r>
+        <w:rPr>
+          <w:lang w:val="es-EC"/>
+        </w:rPr>
+        <w:t xml:space="preserve"> Maps</w:t>
+      </w:r>
+      <w:r>
+        <w:rPr>
+          <w:lang w:val="es-EC"/>
+        </w:rPr>
+        <w:t>. GvSIG Mini es un visor libre de mapas de libre acceso basados en tiles (OpenStreetMap, YahooMaps, Microsoft Bing,…), con cliente WMS, WMTS, búsqueda de direcciones, POIs, rutas, entre otras funcionalidades.</w:t>
+      </w:r>
+    </w:p>
+    <w:p>
+      <w:pPr>
+        <w:spacing w:after="60" w:line="240" w:lineRule="auto"/>
         <w:jc w:val="both"/>
+        <w:rPr>
+          <w:lang w:val="es-EC"/>
+        </w:rPr>
+      </w:pPr>
+      <w:r>
+        <w:rPr>
+          <w:lang w:val="es-EC"/>
+        </w:rPr>
+        <w:t>GvSIG Mini es un proyecto open source (GNU/GPL) dirigido a teléfonos móviles Java y Android. La versión que se ha publicado es la versión 0.2.0 para Android.</w:t>
+      </w:r>
+    </w:p>
+    <w:p>
+      <w:pPr>
+        <w:spacing w:after="60" w:line="240" w:lineRule="auto"/>
+        <w:jc w:val="both"/>
+        <w:rPr>
+          <w:lang w:val="es-EC"/>
+        </w:rPr>
+      </w:pPr>
+      <w:r>
+        <w:rPr>
+          <w:lang w:val="es-EC"/>
+        </w:rPr>
+        <w:t>Las principales novedades que presenta la versión 0.2.0 son las siguientes:</w:t>
+      </w:r>
+    </w:p>
+    <w:p>
+      <w:pPr>
+        <w:spacing w:after="60" w:line="240" w:lineRule="auto"/>
+        <w:jc w:val="both"/>
+        <w:rPr>
+          <w:lang w:val="es-EC"/>
+        </w:rPr>
+      </w:pPr>
+      <w:r>
+        <w:rPr>
+          <w:lang w:val="es-EC"/>
+        </w:rPr>
+        <w:t>Soporte de capas WMS y WMS-C</w:t>
+      </w:r>
+    </w:p>
+    <w:p>
+      <w:pPr>
+        <w:pStyle w:val="Prrafodelista"/>
+        <w:numPr>
+          <w:ilvl w:val="0"/>
+          <w:numId w:val="15"/>
+        </w:numPr>
+        <w:spacing w:after="60" w:line="240" w:lineRule="auto"/>
+        <w:jc w:val="both"/>
+      </w:pPr>
+      <w:r>
+        <w:t>Integración con Street View</w:t>
+      </w:r>
+    </w:p>
+    <w:p>
+      <w:pPr>
+        <w:pStyle w:val="Prrafodelista"/>
+        <w:numPr>
+          <w:ilvl w:val="0"/>
+          <w:numId w:val="15"/>
+        </w:numPr>
+        <w:spacing w:after="60" w:line="240" w:lineRule="auto"/>
+        <w:jc w:val="both"/>
+      </w:pPr>
+      <w:r>
+        <w:t>Soporte de brújula</w:t>
+      </w:r>
+    </w:p>
+    <w:p>
+      <w:pPr>
+        <w:pStyle w:val="Prrafodelista"/>
+        <w:numPr>
+          <w:ilvl w:val="0"/>
+          <w:numId w:val="15"/>
+        </w:numPr>
+        <w:spacing w:after="60" w:line="240" w:lineRule="auto"/>
+        <w:jc w:val="both"/>
+      </w:pPr>
+      <w:r>
+        <w:t>Posicionamiento híbrido por GPS, celdas de telefonía y WiFi</w:t>
+      </w:r>
+    </w:p>
+    <w:p>
+      <w:pPr>
+        <w:pStyle w:val="Prrafodelista"/>
+        <w:numPr>
+          <w:ilvl w:val="0"/>
+          <w:numId w:val="15"/>
+        </w:numPr>
+        <w:spacing w:after="60" w:line="240" w:lineRule="auto"/>
+        <w:jc w:val="both"/>
+      </w:pPr>
+      <w:r>
+        <w:t>Precisión de la posición mostrada en el mapa</w:t>
+      </w:r>
+    </w:p>
+    <w:p>
+      <w:pPr>
+        <w:pStyle w:val="Prrafodelista"/>
+        <w:numPr>
+          <w:ilvl w:val="0"/>
+          <w:numId w:val="15"/>
+        </w:numPr>
+        <w:spacing w:after="60" w:line="240" w:lineRule="auto"/>
+        <w:jc w:val="both"/>
+      </w:pPr>
+      <w:r>
+        <w:t>Modo navegación</w:t>
+      </w:r>
+    </w:p>
+    <w:p>
+      <w:pPr>
+        <w:pStyle w:val="Prrafodelista"/>
+        <w:numPr>
+          <w:ilvl w:val="0"/>
+          <w:numId w:val="15"/>
+        </w:numPr>
+        <w:spacing w:after="60" w:line="240" w:lineRule="auto"/>
+        <w:jc w:val="both"/>
+      </w:pPr>
+      <w:r>
+        <w:t>Compartir tu posición: Twitter, SMS, Email, Facebook…</w:t>
+      </w:r>
+    </w:p>
+    <w:p>
+      <w:pPr>
+        <w:pStyle w:val="Prrafodelista"/>
+        <w:numPr>
+          <w:ilvl w:val="0"/>
+          <w:numId w:val="15"/>
+        </w:numPr>
+        <w:spacing w:after="60" w:line="240" w:lineRule="auto"/>
+        <w:jc w:val="both"/>
+      </w:pPr>
+      <w:r>
+        <w:t>Compatibilidad con resoluciones de pantalla alta y baja</w:t>
+      </w:r>
+    </w:p>
+    <w:p>
+      <w:pPr>
+        <w:pStyle w:val="Prrafodelista"/>
+        <w:numPr>
+          <w:ilvl w:val="0"/>
+          <w:numId w:val="15"/>
+        </w:numPr>
+        <w:spacing w:after="60" w:line="240" w:lineRule="auto"/>
+        <w:jc w:val="both"/>
+      </w:pPr>
+      <w:r>
+        <w:t>Mejoras en la velocidad de descarga de mapas</w:t>
+      </w:r>
+    </w:p>
+    <w:p>
+      <w:pPr>
+        <w:pStyle w:val="Prrafodelista"/>
+        <w:numPr>
+          <w:ilvl w:val="0"/>
+          <w:numId w:val="15"/>
+        </w:numPr>
+        <w:spacing w:after="60" w:line="240" w:lineRule="auto"/>
+        <w:jc w:val="both"/>
+      </w:pPr>
+      <w:r>
+        <w:t>Nuevas capas disponibles por defecto</w:t>
+      </w:r>
+    </w:p>
+    <w:p>
+      <w:pPr>
+        <w:pStyle w:val="Prrafodelista"/>
+        <w:numPr>
+          <w:ilvl w:val="0"/>
+          <w:numId w:val="15"/>
+        </w:numPr>
+        <w:spacing w:after="60" w:line="240" w:lineRule="auto"/>
+        <w:jc w:val="both"/>
+      </w:pPr>
+      <w:r>
+        <w:t>Búsqueda de nuevos ficheros de capas</w:t>
+      </w:r>
+    </w:p>
+    <w:p>
+      <w:pPr>
+        <w:pStyle w:val="Prrafodelista"/>
+        <w:numPr>
+          <w:ilvl w:val="0"/>
+          <w:numId w:val="15"/>
+        </w:numPr>
+        <w:spacing w:after="60" w:line="240" w:lineRule="auto"/>
+        <w:jc w:val="both"/>
+      </w:pPr>
+      <w:r>
+        <w:t>Zoom rápido: Barra de zoom o doble toque</w:t>
+      </w:r>
+    </w:p>
+    <w:p>
+      <w:pPr>
+        <w:pStyle w:val="Prrafodelista"/>
+        <w:numPr>
+          <w:ilvl w:val="0"/>
+          <w:numId w:val="15"/>
+        </w:numPr>
+        <w:spacing w:after="60" w:line="240" w:lineRule="auto"/>
+        <w:jc w:val="both"/>
+      </w:pPr>
+      <w:r>
+        <w:t>Habilitar/deshabilitar posicionamiento</w:t>
+      </w:r>
+    </w:p>
+    <w:p>
+      <w:pPr>
+        <w:pStyle w:val="Prrafodelista"/>
+        <w:numPr>
+          <w:ilvl w:val="0"/>
+          <w:numId w:val="15"/>
+        </w:numPr>
+        <w:spacing w:after="60" w:line="240" w:lineRule="auto"/>
+        <w:jc w:val="both"/>
+      </w:pPr>
+      <w:r>
+        <w:t>Interfaz de usuario mejorado</w:t>
+      </w:r>
+    </w:p>
+    <w:p>
+      <w:pPr>
+        <w:pStyle w:val="Prrafodelista"/>
+        <w:numPr>
+          <w:ilvl w:val="0"/>
+          <w:numId w:val="15"/>
+        </w:numPr>
+        <w:spacing w:after="60" w:line="240" w:lineRule="auto"/>
+        <w:jc w:val="both"/>
+      </w:pPr>
+      <w:r>
+        <w:t>Menú contextual (con toque largo)</w:t>
+      </w:r>
+    </w:p>
+    <w:p>
+      <w:pPr>
+        <w:pStyle w:val="Prrafodelista"/>
+        <w:numPr>
+          <w:ilvl w:val="0"/>
+          <w:numId w:val="15"/>
+        </w:numPr>
+        <w:spacing w:after="60" w:line="240" w:lineRule="auto"/>
+        <w:jc w:val="both"/>
+      </w:pPr>
+      <w:r>
+        <w:t>Soporte de Android 2.1 (ahora de 1.5 a 2.1)</w:t>
+      </w:r>
+    </w:p>
+    <w:p>
+      <w:pPr>
+        <w:spacing w:after="60" w:line="240" w:lineRule="auto"/>
+        <w:jc w:val="both"/>
+        <w:rPr>
+          <w:lang w:val="es-EC"/>
+        </w:rPr>
+      </w:pPr>
+      <w:r>
+        <w:rPr>
+          <w:lang w:val="es-EC"/>
+        </w:rPr>
+        <w:t>GvSIG Mini está disponible en el Android Market. GvSIG Mini no es un proyecto oficial de gvSIG, pero se une a la familia gvSIG a través del catálogo de extensiones no oficiales.</w:t>
+      </w:r>
+    </w:p>
+    <w:p>
+      <w:pPr>
+        <w:spacing w:after="60" w:line="240" w:lineRule="auto"/>
+        <w:rPr>
+          <w:lang w:val="es-EC"/>
+        </w:rPr>
+      </w:pPr>
+      <w:r>
+        <w:rPr>
+          <w:lang w:val="es-EC"/>
+        </w:rPr>
+        <w:t>GvSIG</w:t>
+      </w:r>
+      <w:r>
+        <w:rPr>
+          <w:lang w:val="es-EC"/>
+        </w:rPr>
+        <w:t xml:space="preserve"> </w:t>
+      </w:r>
+      <w:r>
+        <w:rPr>
+          <w:lang w:val="es-EC"/>
+        </w:rPr>
+        <w:t>Mini</w:t>
+      </w:r>
+      <w:r>
+        <w:rPr>
+          <w:lang w:val="es-EC"/>
+        </w:rPr>
+        <w:t xml:space="preserve"> </w:t>
+      </w:r>
+      <w:r>
+        <w:rPr>
+          <w:lang w:val="es-EC"/>
+        </w:rPr>
+        <w:t>Maps permite</w:t>
+      </w:r>
+      <w:r>
+        <w:rPr>
+          <w:lang w:val="es-EC"/>
+        </w:rPr>
+        <w:t xml:space="preserve"> </w:t>
+      </w:r>
+      <w:r>
+        <w:rPr>
+          <w:lang w:val="es-EC"/>
+        </w:rPr>
+        <w:t>que usted pueda navegar</w:t>
+      </w:r>
+      <w:r>
+        <w:rPr>
+          <w:lang w:val="es-EC"/>
+        </w:rPr>
+        <w:t xml:space="preserve"> </w:t>
+      </w:r>
+      <w:r>
+        <w:rPr>
+          <w:lang w:val="es-EC"/>
+        </w:rPr>
+        <w:t>y navegar</w:t>
+      </w:r>
+      <w:r>
+        <w:rPr>
+          <w:lang w:val="es-EC"/>
+        </w:rPr>
+        <w:t xml:space="preserve"> </w:t>
+      </w:r>
+      <w:r>
+        <w:rPr>
+          <w:lang w:val="es-EC"/>
+        </w:rPr>
+        <w:t>con el GPS</w:t>
+      </w:r>
+      <w:r>
+        <w:rPr>
+          <w:lang w:val="es-EC"/>
+        </w:rPr>
+        <w:t xml:space="preserve"> </w:t>
+      </w:r>
+      <w:r>
+        <w:rPr>
+          <w:lang w:val="es-EC"/>
+        </w:rPr>
+        <w:t>un conjunto completo de</w:t>
+      </w:r>
+      <w:r>
+        <w:rPr>
+          <w:lang w:val="es-EC"/>
+        </w:rPr>
+        <w:t xml:space="preserve"> </w:t>
+      </w:r>
+      <w:r>
+        <w:rPr>
+          <w:lang w:val="es-EC"/>
+        </w:rPr>
+        <w:t>libre</w:t>
+      </w:r>
+      <w:r>
+        <w:rPr>
+          <w:lang w:val="es-EC"/>
+        </w:rPr>
+        <w:t xml:space="preserve"> </w:t>
+      </w:r>
+      <w:r>
+        <w:rPr>
+          <w:lang w:val="es-EC"/>
+        </w:rPr>
+        <w:t>en mapas</w:t>
+      </w:r>
+      <w:r>
+        <w:rPr>
+          <w:lang w:val="es-EC"/>
+        </w:rPr>
+        <w:t xml:space="preserve"> </w:t>
+      </w:r>
+      <w:r>
+        <w:rPr>
+          <w:lang w:val="es-EC"/>
+        </w:rPr>
+        <w:t>/ offline</w:t>
+      </w:r>
+      <w:r>
+        <w:rPr>
+          <w:lang w:val="es-EC"/>
+        </w:rPr>
+        <w:t xml:space="preserve"> </w:t>
+      </w:r>
+      <w:r>
+        <w:rPr>
+          <w:lang w:val="es-EC"/>
+        </w:rPr>
+        <w:t>de</w:t>
+      </w:r>
+      <w:r>
+        <w:rPr>
+          <w:lang w:val="es-EC"/>
+        </w:rPr>
+        <w:t xml:space="preserve"> </w:t>
+      </w:r>
+      <w:r>
+        <w:rPr>
+          <w:lang w:val="es-EC"/>
+        </w:rPr>
+        <w:t>su teléfono o Tablet</w:t>
+      </w:r>
+      <w:r>
+        <w:rPr>
+          <w:lang w:val="es-EC"/>
+        </w:rPr>
+        <w:t>.</w:t>
+      </w:r>
+      <w:r>
+        <w:rPr>
+          <w:lang w:val="es-EC"/>
+        </w:rPr>
+        <w:br/>
+      </w:r>
+      <w:r>
+        <w:rPr>
+          <w:b/>
+          <w:lang w:val="es-EC"/>
+        </w:rPr>
+        <w:t>GvSIG</w:t>
+      </w:r>
+      <w:r>
+        <w:rPr>
+          <w:b/>
+          <w:lang w:val="es-EC"/>
+        </w:rPr>
+        <w:t xml:space="preserve"> </w:t>
+      </w:r>
+      <w:r>
+        <w:rPr>
+          <w:b/>
+          <w:lang w:val="es-EC"/>
+        </w:rPr>
+        <w:t>Mini</w:t>
+      </w:r>
+      <w:r>
+        <w:rPr>
+          <w:b/>
+          <w:lang w:val="es-EC"/>
+        </w:rPr>
+        <w:t xml:space="preserve"> </w:t>
+      </w:r>
+      <w:r>
+        <w:rPr>
+          <w:b/>
+          <w:lang w:val="es-EC"/>
+        </w:rPr>
+        <w:t>Maps</w:t>
+      </w:r>
+      <w:r>
+        <w:rPr>
+          <w:b/>
+          <w:lang w:val="es-EC"/>
+        </w:rPr>
+        <w:t xml:space="preserve"> </w:t>
+      </w:r>
+      <w:r>
+        <w:rPr>
+          <w:b/>
+          <w:lang w:val="es-EC"/>
+        </w:rPr>
+        <w:t>dispone de:</w:t>
+      </w:r>
+      <w:r>
+        <w:rPr>
+          <w:lang w:val="es-EC"/>
+        </w:rPr>
+        <w:br/>
+      </w:r>
+      <w:r>
+        <w:rPr>
+          <w:lang w:val="es-EC"/>
+        </w:rPr>
+        <w:br/>
+      </w:r>
+      <w:r>
+        <w:rPr>
+          <w:lang w:val="es-EC"/>
+        </w:rPr>
+        <w:t>- Descarga de</w:t>
+      </w:r>
+      <w:r>
+        <w:rPr>
+          <w:lang w:val="es-EC"/>
+        </w:rPr>
+        <w:t xml:space="preserve"> </w:t>
+      </w:r>
+      <w:r>
+        <w:rPr>
+          <w:lang w:val="es-EC"/>
+        </w:rPr>
+        <w:t>mapas del</w:t>
+      </w:r>
+      <w:r>
+        <w:rPr>
+          <w:lang w:val="es-EC"/>
+        </w:rPr>
+        <w:t xml:space="preserve"> </w:t>
+      </w:r>
+      <w:r>
+        <w:rPr>
+          <w:lang w:val="es-EC"/>
+        </w:rPr>
+        <w:t>teléfono para la navegación</w:t>
+      </w:r>
+      <w:r>
+        <w:rPr>
+          <w:lang w:val="es-EC"/>
+        </w:rPr>
+        <w:t xml:space="preserve"> </w:t>
+      </w:r>
+      <w:r>
+        <w:rPr>
+          <w:lang w:val="es-EC"/>
+        </w:rPr>
+        <w:t>fuera de línea.</w:t>
+      </w:r>
+      <w:r>
+        <w:rPr>
+          <w:lang w:val="es-EC"/>
+        </w:rPr>
+        <w:br/>
+      </w:r>
+      <w:r>
+        <w:rPr>
+          <w:lang w:val="es-EC"/>
+        </w:rPr>
+        <w:t>-</w:t>
+      </w:r>
+      <w:r>
+        <w:rPr>
+          <w:lang w:val="es-EC"/>
+        </w:rPr>
+        <w:t xml:space="preserve"> </w:t>
+      </w:r>
+      <w:r>
+        <w:rPr>
+          <w:lang w:val="es-EC"/>
+        </w:rPr>
+        <w:t>Soporte multitouch</w:t>
+      </w:r>
+      <w:r>
+        <w:rPr>
+          <w:lang w:val="es-EC"/>
+        </w:rPr>
+        <w:t>.</w:t>
+      </w:r>
+      <w:r>
+        <w:rPr>
+          <w:lang w:val="es-EC"/>
+        </w:rPr>
+        <w:br/>
+      </w:r>
+      <w:r>
+        <w:rPr>
+          <w:lang w:val="es-EC"/>
+        </w:rPr>
+        <w:t>-</w:t>
+      </w:r>
+      <w:r>
+        <w:rPr>
+          <w:lang w:val="es-EC"/>
+        </w:rPr>
+        <w:t xml:space="preserve"> </w:t>
+      </w:r>
+      <w:r>
+        <w:rPr>
+          <w:lang w:val="es-EC"/>
+        </w:rPr>
+        <w:t>WMS</w:t>
+      </w:r>
+      <w:r>
+        <w:rPr>
+          <w:lang w:val="es-EC"/>
+        </w:rPr>
+        <w:br/>
+      </w:r>
+      <w:r>
+        <w:rPr>
+          <w:lang w:val="es-EC"/>
+        </w:rPr>
+        <w:t>-</w:t>
+      </w:r>
+      <w:r>
+        <w:rPr>
+          <w:lang w:val="es-EC"/>
+        </w:rPr>
+        <w:t xml:space="preserve"> </w:t>
+      </w:r>
+      <w:r>
+        <w:rPr>
+          <w:lang w:val="es-EC"/>
+        </w:rPr>
+        <w:t>Cálculo de la ruta</w:t>
+      </w:r>
+      <w:r>
+        <w:rPr>
+          <w:lang w:val="es-EC"/>
+        </w:rPr>
+        <w:br/>
+      </w:r>
+      <w:r>
+        <w:rPr>
+          <w:lang w:val="es-EC"/>
+        </w:rPr>
+        <w:t>-</w:t>
+      </w:r>
+      <w:r>
+        <w:rPr>
+          <w:lang w:val="es-EC"/>
+        </w:rPr>
+        <w:t xml:space="preserve"> </w:t>
+      </w:r>
+      <w:r>
+        <w:rPr>
+          <w:lang w:val="es-EC"/>
+        </w:rPr>
+        <w:t>Dirección</w:t>
+      </w:r>
+      <w:r>
+        <w:rPr>
+          <w:lang w:val="es-EC"/>
+        </w:rPr>
+        <w:t xml:space="preserve"> </w:t>
+      </w:r>
+      <w:r>
+        <w:rPr>
+          <w:lang w:val="es-EC"/>
+        </w:rPr>
+        <w:t>/</w:t>
+      </w:r>
+      <w:r>
+        <w:rPr>
+          <w:lang w:val="es-EC"/>
+        </w:rPr>
+        <w:t xml:space="preserve"> </w:t>
+      </w:r>
+      <w:r>
+        <w:rPr>
+          <w:lang w:val="es-EC"/>
+        </w:rPr>
+        <w:t>búsqueda</w:t>
+      </w:r>
+      <w:r>
+        <w:rPr>
+          <w:lang w:val="es-EC"/>
+        </w:rPr>
+        <w:t xml:space="preserve"> </w:t>
+      </w:r>
+      <w:r>
+        <w:rPr>
+          <w:lang w:val="es-EC"/>
+        </w:rPr>
+        <w:t>de puntos de interés</w:t>
+      </w:r>
+      <w:r>
+        <w:rPr>
+          <w:lang w:val="es-EC"/>
+        </w:rPr>
+        <w:br/>
+      </w:r>
+      <w:r>
+        <w:rPr>
+          <w:lang w:val="es-EC"/>
+        </w:rPr>
+        <w:t>-</w:t>
+      </w:r>
+      <w:r>
+        <w:rPr>
+          <w:lang w:val="es-EC"/>
+        </w:rPr>
+        <w:t xml:space="preserve"> </w:t>
+      </w:r>
+      <w:r>
+        <w:rPr>
+          <w:lang w:val="es-EC"/>
+        </w:rPr>
+        <w:t>Compartir</w:t>
+      </w:r>
+      <w:r>
+        <w:rPr>
+          <w:lang w:val="es-EC"/>
+        </w:rPr>
+        <w:t xml:space="preserve"> </w:t>
+      </w:r>
+      <w:r>
+        <w:rPr>
+          <w:lang w:val="es-EC"/>
+        </w:rPr>
+        <w:t>ubicación</w:t>
+      </w:r>
+      <w:r>
+        <w:rPr>
+          <w:lang w:val="es-EC"/>
+        </w:rPr>
+        <w:br/>
+      </w:r>
+      <w:r>
+        <w:rPr>
+          <w:lang w:val="es-EC"/>
+        </w:rPr>
+        <w:t>- Navegación</w:t>
+      </w:r>
+      <w:r>
+        <w:rPr>
+          <w:lang w:val="es-EC"/>
+        </w:rPr>
+        <w:br/>
+      </w:r>
+      <w:r>
+        <w:rPr>
+          <w:lang w:val="es-EC"/>
+        </w:rPr>
+        <w:t>- Más...</w:t>
+      </w:r>
+      <w:r>
+        <w:rPr>
+          <w:lang w:val="es-EC"/>
+        </w:rPr>
+        <w:br/>
+      </w:r>
+      <w:r>
+        <w:rPr>
+          <w:lang w:val="es-EC"/>
+        </w:rPr>
+        <w:br/>
+      </w:r>
+      <w:r>
+        <w:rPr>
+          <w:b/>
+          <w:lang w:val="es-EC"/>
+        </w:rPr>
+        <w:t>Cambios recientes:</w:t>
+      </w:r>
+      <w:r>
+        <w:rPr>
+          <w:lang w:val="es-EC"/>
+        </w:rPr>
+        <w:br/>
+      </w:r>
+      <w:r>
+        <w:rPr>
+          <w:lang w:val="es-EC"/>
+        </w:rPr>
+        <w:t>v</w:t>
+      </w:r>
+      <w:r>
+        <w:rPr>
+          <w:lang w:val="es-EC"/>
+        </w:rPr>
+        <w:t xml:space="preserve">. </w:t>
+      </w:r>
+      <w:r>
+        <w:rPr>
+          <w:lang w:val="es-EC"/>
+        </w:rPr>
+        <w:t>1.2.0</w:t>
+      </w:r>
+      <w:r>
+        <w:rPr>
+          <w:lang w:val="es-EC"/>
+        </w:rPr>
+        <w:br/>
+      </w:r>
+    </w:p>
+    <w:p>
+      <w:pPr>
+        <w:jc w:val="both"/>
       </w:pPr>
       <w:r>
         <w:rPr>
           <w:noProof/>
-          <w:lang w:eastAsia="es-ES"/>
+          <w:lang w:val="es-EC" w:eastAsia="es-EC"/>
         </w:rPr>
         <w:drawing>
           <wp:inline distT="0" distB="0" distL="0" distR="0">
@@ -5184,7 +6118,7 @@
                     </pic:cNvPicPr>
                   </pic:nvPicPr>
                   <pic:blipFill>
-                    <a:blip r:embed="rId18">
+                    <a:blip r:embed="rId20">
                       <a:extLst>
                         <a:ext uri="{28A0092B-C50C-407E-A947-70E740481C1C}">
                           <a14:useLocalDpi xmlns:a14="http://schemas.microsoft.com/office/drawing/2010/main" val="0"/>
@@ -5426,7 +6360,6 @@
           <w:b/>
           <w:lang w:val="es-EC"/>
         </w:rPr>
-        <w:lastRenderedPageBreak/>
         <w:t xml:space="preserve">3.3.2. </w:t>
       </w:r>
       <w:r>
@@ -5892,8 +6825,8 @@
         </w:rPr>
         <w:t xml:space="preserve">. </w:t>
       </w:r>
-      <w:bookmarkStart w:id="10" w:name="_Toc370681732"/>
-      <w:bookmarkStart w:id="11" w:name="_Toc367807678"/>
+      <w:bookmarkStart w:id="9" w:name="_Toc370681732"/>
+      <w:bookmarkStart w:id="10" w:name="_Toc367807678"/>
     </w:p>
     <w:p>
       <w:pPr>
@@ -6006,8 +6939,8 @@
       <w:r>
         <w:t>. Bibliografía</w:t>
       </w:r>
+      <w:bookmarkEnd w:id="9"/>
       <w:bookmarkEnd w:id="10"/>
-      <w:bookmarkEnd w:id="11"/>
     </w:p>
     <w:p>
       <w:pPr>
@@ -6017,7 +6950,7 @@
           <w:numId w:val="6"/>
         </w:numPr>
       </w:pPr>
-      <w:hyperlink r:id="rId19" w:history="1">
+      <w:hyperlink r:id="rId21" w:history="1">
         <w:r>
           <w:rPr>
             <w:rStyle w:val="Hipervnculo"/>
@@ -6034,7 +6967,7 @@
           <w:numId w:val="6"/>
         </w:numPr>
       </w:pPr>
-      <w:hyperlink r:id="rId20" w:history="1">
+      <w:hyperlink r:id="rId22" w:history="1">
         <w:r>
           <w:rPr>
             <w:rStyle w:val="Hipervnculo"/>
@@ -6051,7 +6984,7 @@
           <w:numId w:val="6"/>
         </w:numPr>
       </w:pPr>
-      <w:hyperlink r:id="rId21" w:history="1">
+      <w:hyperlink r:id="rId23" w:history="1">
         <w:r>
           <w:rPr>
             <w:rStyle w:val="Hipervnculo"/>
@@ -6354,6 +7287,119 @@
     </w:lvl>
   </w:abstractNum>
   <w:abstractNum w:abstractNumId="2">
+    <w:nsid w:val="1E99161D"/>
+    <w:multiLevelType w:val="hybridMultilevel"/>
+    <w:tmpl w:val="365E2BF8"/>
+    <w:lvl w:ilvl="0" w:tplc="300A0001">
+      <w:start w:val="1"/>
+      <w:numFmt w:val="bullet"/>
+      <w:lvlText w:val=""/>
+      <w:lvlJc w:val="left"/>
+      <w:pPr>
+        <w:ind w:left="720" w:hanging="360"/>
+      </w:pPr>
+      <w:rPr>
+        <w:rFonts w:ascii="Symbol" w:hAnsi="Symbol" w:hint="default"/>
+      </w:rPr>
+    </w:lvl>
+    <w:lvl w:ilvl="1" w:tplc="300A0003" w:tentative="1">
+      <w:start w:val="1"/>
+      <w:numFmt w:val="bullet"/>
+      <w:lvlText w:val="o"/>
+      <w:lvlJc w:val="left"/>
+      <w:pPr>
+        <w:ind w:left="1440" w:hanging="360"/>
+      </w:pPr>
+      <w:rPr>
+        <w:rFonts w:ascii="Courier New" w:hAnsi="Courier New" w:cs="Courier New" w:hint="default"/>
+      </w:rPr>
+    </w:lvl>
+    <w:lvl w:ilvl="2" w:tplc="300A0005" w:tentative="1">
+      <w:start w:val="1"/>
+      <w:numFmt w:val="bullet"/>
+      <w:lvlText w:val=""/>
+      <w:lvlJc w:val="left"/>
+      <w:pPr>
+        <w:ind w:left="2160" w:hanging="360"/>
+      </w:pPr>
+      <w:rPr>
+        <w:rFonts w:ascii="Wingdings" w:hAnsi="Wingdings" w:hint="default"/>
+      </w:rPr>
+    </w:lvl>
+    <w:lvl w:ilvl="3" w:tplc="300A0001" w:tentative="1">
+      <w:start w:val="1"/>
+      <w:numFmt w:val="bullet"/>
+      <w:lvlText w:val=""/>
+      <w:lvlJc w:val="left"/>
+      <w:pPr>
+        <w:ind w:left="2880" w:hanging="360"/>
+      </w:pPr>
+      <w:rPr>
+        <w:rFonts w:ascii="Symbol" w:hAnsi="Symbol" w:hint="default"/>
+      </w:rPr>
+    </w:lvl>
+    <w:lvl w:ilvl="4" w:tplc="300A0003" w:tentative="1">
+      <w:start w:val="1"/>
+      <w:numFmt w:val="bullet"/>
+      <w:lvlText w:val="o"/>
+      <w:lvlJc w:val="left"/>
+      <w:pPr>
+        <w:ind w:left="3600" w:hanging="360"/>
+      </w:pPr>
+      <w:rPr>
+        <w:rFonts w:ascii="Courier New" w:hAnsi="Courier New" w:cs="Courier New" w:hint="default"/>
+      </w:rPr>
+    </w:lvl>
+    <w:lvl w:ilvl="5" w:tplc="300A0005" w:tentative="1">
+      <w:start w:val="1"/>
+      <w:numFmt w:val="bullet"/>
+      <w:lvlText w:val=""/>
+      <w:lvlJc w:val="left"/>
+      <w:pPr>
+        <w:ind w:left="4320" w:hanging="360"/>
+      </w:pPr>
+      <w:rPr>
+        <w:rFonts w:ascii="Wingdings" w:hAnsi="Wingdings" w:hint="default"/>
+      </w:rPr>
+    </w:lvl>
+    <w:lvl w:ilvl="6" w:tplc="300A0001" w:tentative="1">
+      <w:start w:val="1"/>
+      <w:numFmt w:val="bullet"/>
+      <w:lvlText w:val=""/>
+      <w:lvlJc w:val="left"/>
+      <w:pPr>
+        <w:ind w:left="5040" w:hanging="360"/>
+      </w:pPr>
+      <w:rPr>
+        <w:rFonts w:ascii="Symbol" w:hAnsi="Symbol" w:hint="default"/>
+      </w:rPr>
+    </w:lvl>
+    <w:lvl w:ilvl="7" w:tplc="300A0003" w:tentative="1">
+      <w:start w:val="1"/>
+      <w:numFmt w:val="bullet"/>
+      <w:lvlText w:val="o"/>
+      <w:lvlJc w:val="left"/>
+      <w:pPr>
+        <w:ind w:left="5760" w:hanging="360"/>
+      </w:pPr>
+      <w:rPr>
+        <w:rFonts w:ascii="Courier New" w:hAnsi="Courier New" w:cs="Courier New" w:hint="default"/>
+      </w:rPr>
+    </w:lvl>
+    <w:lvl w:ilvl="8" w:tplc="300A0005" w:tentative="1">
+      <w:start w:val="1"/>
+      <w:numFmt w:val="bullet"/>
+      <w:lvlText w:val=""/>
+      <w:lvlJc w:val="left"/>
+      <w:pPr>
+        <w:ind w:left="6480" w:hanging="360"/>
+      </w:pPr>
+      <w:rPr>
+        <w:rFonts w:ascii="Wingdings" w:hAnsi="Wingdings" w:hint="default"/>
+      </w:rPr>
+    </w:lvl>
+  </w:abstractNum>
+  <w:abstractNum w:abstractNumId="3">
     <w:nsid w:val="21600EE1"/>
     <w:multiLevelType w:val="hybridMultilevel"/>
     <w:tmpl w:val="DDA005D2"/>
@@ -6466,7 +7512,7 @@
       </w:rPr>
     </w:lvl>
   </w:abstractNum>
-  <w:abstractNum w:abstractNumId="3">
+  <w:abstractNum w:abstractNumId="4">
     <w:nsid w:val="257709E0"/>
     <w:multiLevelType w:val="hybridMultilevel"/>
     <w:tmpl w:val="1C4E53E8"/>
@@ -6579,7 +7625,7 @@
       </w:rPr>
     </w:lvl>
   </w:abstractNum>
-  <w:abstractNum w:abstractNumId="4">
+  <w:abstractNum w:abstractNumId="5">
     <w:nsid w:val="30D92160"/>
     <w:multiLevelType w:val="hybridMultilevel"/>
     <w:tmpl w:val="47F4DF22"/>
@@ -6692,7 +7738,156 @@
       </w:rPr>
     </w:lvl>
   </w:abstractNum>
-  <w:abstractNum w:abstractNumId="5">
+  <w:abstractNum w:abstractNumId="6">
+    <w:nsid w:val="49B615DC"/>
+    <w:multiLevelType w:val="multilevel"/>
+    <w:tmpl w:val="B4C0C158"/>
+    <w:lvl w:ilvl="0">
+      <w:start w:val="1"/>
+      <w:numFmt w:val="bullet"/>
+      <w:lvlText w:val=""/>
+      <w:lvlJc w:val="left"/>
+      <w:pPr>
+        <w:tabs>
+          <w:tab w:val="num" w:pos="720"/>
+        </w:tabs>
+        <w:ind w:left="720" w:hanging="360"/>
+      </w:pPr>
+      <w:rPr>
+        <w:rFonts w:ascii="Symbol" w:hAnsi="Symbol" w:hint="default"/>
+        <w:sz w:val="20"/>
+      </w:rPr>
+    </w:lvl>
+    <w:lvl w:ilvl="1" w:tentative="1">
+      <w:start w:val="1"/>
+      <w:numFmt w:val="bullet"/>
+      <w:lvlText w:val="o"/>
+      <w:lvlJc w:val="left"/>
+      <w:pPr>
+        <w:tabs>
+          <w:tab w:val="num" w:pos="1440"/>
+        </w:tabs>
+        <w:ind w:left="1440" w:hanging="360"/>
+      </w:pPr>
+      <w:rPr>
+        <w:rFonts w:ascii="Courier New" w:hAnsi="Courier New" w:hint="default"/>
+        <w:sz w:val="20"/>
+      </w:rPr>
+    </w:lvl>
+    <w:lvl w:ilvl="2" w:tentative="1">
+      <w:start w:val="1"/>
+      <w:numFmt w:val="bullet"/>
+      <w:lvlText w:val=""/>
+      <w:lvlJc w:val="left"/>
+      <w:pPr>
+        <w:tabs>
+          <w:tab w:val="num" w:pos="2160"/>
+        </w:tabs>
+        <w:ind w:left="2160" w:hanging="360"/>
+      </w:pPr>
+      <w:rPr>
+        <w:rFonts w:ascii="Wingdings" w:hAnsi="Wingdings" w:hint="default"/>
+        <w:sz w:val="20"/>
+      </w:rPr>
+    </w:lvl>
+    <w:lvl w:ilvl="3" w:tentative="1">
+      <w:start w:val="1"/>
+      <w:numFmt w:val="bullet"/>
+      <w:lvlText w:val=""/>
+      <w:lvlJc w:val="left"/>
+      <w:pPr>
+        <w:tabs>
+          <w:tab w:val="num" w:pos="2880"/>
+        </w:tabs>
+        <w:ind w:left="2880" w:hanging="360"/>
+      </w:pPr>
+      <w:rPr>
+        <w:rFonts w:ascii="Wingdings" w:hAnsi="Wingdings" w:hint="default"/>
+        <w:sz w:val="20"/>
+      </w:rPr>
+    </w:lvl>
+    <w:lvl w:ilvl="4" w:tentative="1">
+      <w:start w:val="1"/>
+      <w:numFmt w:val="bullet"/>
+      <w:lvlText w:val=""/>
+      <w:lvlJc w:val="left"/>
+      <w:pPr>
+        <w:tabs>
+          <w:tab w:val="num" w:pos="3600"/>
+        </w:tabs>
+        <w:ind w:left="3600" w:hanging="360"/>
+      </w:pPr>
+      <w:rPr>
+        <w:rFonts w:ascii="Wingdings" w:hAnsi="Wingdings" w:hint="default"/>
+        <w:sz w:val="20"/>
+      </w:rPr>
+    </w:lvl>
+    <w:lvl w:ilvl="5" w:tentative="1">
+      <w:start w:val="1"/>
+      <w:numFmt w:val="bullet"/>
+      <w:lvlText w:val=""/>
+      <w:lvlJc w:val="left"/>
+      <w:pPr>
+        <w:tabs>
+          <w:tab w:val="num" w:pos="4320"/>
+        </w:tabs>
+        <w:ind w:left="4320" w:hanging="360"/>
+      </w:pPr>
+      <w:rPr>
+        <w:rFonts w:ascii="Wingdings" w:hAnsi="Wingdings" w:hint="default"/>
+        <w:sz w:val="20"/>
+      </w:rPr>
+    </w:lvl>
+    <w:lvl w:ilvl="6" w:tentative="1">
+      <w:start w:val="1"/>
+      <w:numFmt w:val="bullet"/>
+      <w:lvlText w:val=""/>
+      <w:lvlJc w:val="left"/>
+      <w:pPr>
+        <w:tabs>
+          <w:tab w:val="num" w:pos="5040"/>
+        </w:tabs>
+        <w:ind w:left="5040" w:hanging="360"/>
+      </w:pPr>
+      <w:rPr>
+        <w:rFonts w:ascii="Wingdings" w:hAnsi="Wingdings" w:hint="default"/>
+        <w:sz w:val="20"/>
+      </w:rPr>
+    </w:lvl>
+    <w:lvl w:ilvl="7" w:tentative="1">
+      <w:start w:val="1"/>
+      <w:numFmt w:val="bullet"/>
+      <w:lvlText w:val=""/>
+      <w:lvlJc w:val="left"/>
+      <w:pPr>
+        <w:tabs>
+          <w:tab w:val="num" w:pos="5760"/>
+        </w:tabs>
+        <w:ind w:left="5760" w:hanging="360"/>
+      </w:pPr>
+      <w:rPr>
+        <w:rFonts w:ascii="Wingdings" w:hAnsi="Wingdings" w:hint="default"/>
+        <w:sz w:val="20"/>
+      </w:rPr>
+    </w:lvl>
+    <w:lvl w:ilvl="8" w:tentative="1">
+      <w:start w:val="1"/>
+      <w:numFmt w:val="bullet"/>
+      <w:lvlText w:val=""/>
+      <w:lvlJc w:val="left"/>
+      <w:pPr>
+        <w:tabs>
+          <w:tab w:val="num" w:pos="6480"/>
+        </w:tabs>
+        <w:ind w:left="6480" w:hanging="360"/>
+      </w:pPr>
+      <w:rPr>
+        <w:rFonts w:ascii="Wingdings" w:hAnsi="Wingdings" w:hint="default"/>
+        <w:sz w:val="20"/>
+      </w:rPr>
+    </w:lvl>
+  </w:abstractNum>
+  <w:abstractNum w:abstractNumId="7">
     <w:nsid w:val="6D813D5C"/>
     <w:multiLevelType w:val="hybridMultilevel"/>
     <w:tmpl w:val="67F46E92"/>
@@ -6805,7 +8000,7 @@
       </w:rPr>
     </w:lvl>
   </w:abstractNum>
-  <w:abstractNum w:abstractNumId="6">
+  <w:abstractNum w:abstractNumId="8">
     <w:nsid w:val="71006161"/>
     <w:multiLevelType w:val="hybridMultilevel"/>
     <w:tmpl w:val="0BFC28EC"/>
@@ -6918,7 +8113,7 @@
       </w:rPr>
     </w:lvl>
   </w:abstractNum>
-  <w:abstractNum w:abstractNumId="7">
+  <w:abstractNum w:abstractNumId="9">
     <w:nsid w:val="72562945"/>
     <w:multiLevelType w:val="hybridMultilevel"/>
     <w:tmpl w:val="0A688E58"/>
@@ -7031,7 +8226,7 @@
       </w:rPr>
     </w:lvl>
   </w:abstractNum>
-  <w:abstractNum w:abstractNumId="8">
+  <w:abstractNum w:abstractNumId="10">
     <w:nsid w:val="7B6C2D98"/>
     <w:multiLevelType w:val="hybridMultilevel"/>
     <w:tmpl w:val="BBA405CE"/>
@@ -7144,7 +8339,7 @@
       </w:rPr>
     </w:lvl>
   </w:abstractNum>
-  <w:abstractNum w:abstractNumId="9">
+  <w:abstractNum w:abstractNumId="11">
     <w:nsid w:val="7B8E58CC"/>
     <w:multiLevelType w:val="hybridMultilevel"/>
     <w:tmpl w:val="A544AD00"/>
@@ -7257,7 +8452,7 @@
       </w:rPr>
     </w:lvl>
   </w:abstractNum>
-  <w:abstractNum w:abstractNumId="10">
+  <w:abstractNum w:abstractNumId="12">
     <w:nsid w:val="7FED750C"/>
     <w:multiLevelType w:val="hybridMultilevel"/>
     <w:tmpl w:val="3A5E8620"/>
@@ -7371,19 +8566,19 @@
     </w:lvl>
   </w:abstractNum>
   <w:num w:numId="1">
-    <w:abstractNumId w:val="9"/>
+    <w:abstractNumId w:val="11"/>
   </w:num>
   <w:num w:numId="2">
     <w:abstractNumId w:val="0"/>
   </w:num>
   <w:num w:numId="3">
-    <w:abstractNumId w:val="8"/>
+    <w:abstractNumId w:val="10"/>
   </w:num>
   <w:num w:numId="4">
-    <w:abstractNumId w:val="2"/>
+    <w:abstractNumId w:val="3"/>
   </w:num>
   <w:num w:numId="5">
-    <w:abstractNumId w:val="10"/>
+    <w:abstractNumId w:val="12"/>
   </w:num>
   <w:num w:numId="6">
     <w:abstractNumId w:val="1"/>
@@ -7392,22 +8587,28 @@
     <w:abstractNumId w:val="1"/>
   </w:num>
   <w:num w:numId="8">
-    <w:abstractNumId w:val="7"/>
+    <w:abstractNumId w:val="9"/>
   </w:num>
   <w:num w:numId="9">
     <w:abstractNumId w:val="0"/>
   </w:num>
   <w:num w:numId="10">
+    <w:abstractNumId w:val="5"/>
+  </w:num>
+  <w:num w:numId="11">
+    <w:abstractNumId w:val="7"/>
+  </w:num>
+  <w:num w:numId="12">
+    <w:abstractNumId w:val="8"/>
+  </w:num>
+  <w:num w:numId="13">
     <w:abstractNumId w:val="4"/>
   </w:num>
-  <w:num w:numId="11">
-    <w:abstractNumId w:val="5"/>
-  </w:num>
-  <w:num w:numId="12">
+  <w:num w:numId="14">
     <w:abstractNumId w:val="6"/>
   </w:num>
-  <w:num w:numId="13">
-    <w:abstractNumId w:val="3"/>
+  <w:num w:numId="15">
+    <w:abstractNumId w:val="2"/>
   </w:num>
 </w:numbering>
 </file>
@@ -8093,6 +9294,11 @@
     <w:basedOn w:val="Fuentedeprrafopredeter"/>
     <w:rsid w:val="00203D4D"/>
   </w:style>
+  <w:style w:type="character" w:customStyle="1" w:styleId="hps">
+    <w:name w:val="hps"/>
+    <w:basedOn w:val="Fuentedeprrafopredeter"/>
+    <w:rsid w:val="00B06CA0"/>
+  </w:style>
 </w:styles>
 </file>
 

</xml_diff>

<commit_message>
Argumento final Gustavo Soto
</commit_message>
<xml_diff>
--- a/Expo-gvSIG.docx
+++ b/Expo-gvSIG.docx
@@ -289,7 +289,7 @@
                                       <v:path o:extrusionok="f" gradientshapeok="t" o:connecttype="rect"/>
                                       <o:lock v:ext="edit" aspectratio="t"/>
                                     </v:shapetype>
-                                    <v:shape id="Imagen 1" o:spid="_x0000_i1025" type="#_x0000_t75" style="width:75.55pt;height:80.1pt;visibility:visible;mso-wrap-style:square">
+                                    <v:shape id="Imagen 1" o:spid="_x0000_i1025" type="#_x0000_t75" style="width:75.75pt;height:80.25pt;visibility:visible;mso-wrap-style:square">
                                       <v:imagedata r:id="rId7" o:title=""/>
                                     </v:shape>
                                   </w:pict>
@@ -2436,7 +2436,7 @@
                               <w:szCs w:val="20"/>
                             </w:rPr>
                             <w:pict>
-                              <v:shape id="Imagen 1" o:spid="_x0000_i1025" type="#_x0000_t75" style="width:75.55pt;height:80.1pt;visibility:visible;mso-wrap-style:square">
+                              <v:shape id="Imagen 1" o:spid="_x0000_i1025" type="#_x0000_t75" style="width:75.75pt;height:80.25pt;visibility:visible;mso-wrap-style:square">
                                 <v:imagedata r:id="rId7" o:title=""/>
                               </v:shape>
                             </w:pict>
@@ -5256,13 +5256,17 @@
           </wp:inline>
         </w:drawing>
       </w:r>
-      <w:bookmarkStart w:id="8" w:name="_GoBack"/>
-      <w:bookmarkEnd w:id="8"/>
-      <w:r>
-        <w:rPr>
-          <w:lang w:val="es-EC"/>
-        </w:rPr>
-        <w:t>Tambien existe una aplicación para teléfonos móviles Android</w:t>
+      <w:r>
+        <w:rPr>
+          <w:lang w:val="es-EC"/>
+        </w:rPr>
+        <w:t>También</w:t>
+      </w:r>
+      <w:r>
+        <w:rPr>
+          <w:lang w:val="es-EC"/>
+        </w:rPr>
+        <w:t xml:space="preserve"> existe una aplicación para teléfonos móviles Android</w:t>
       </w:r>
       <w:r>
         <w:rPr>
@@ -5310,7 +5314,19 @@
         <w:rPr>
           <w:lang w:val="es-EC"/>
         </w:rPr>
-        <w:t>. GvSIG Mini es un visor libre de mapas de libre acceso basados en tiles (OpenStreetMap, YahooMaps, Microsoft Bing,…), con cliente WMS, WMTS, búsqueda de direcciones, POIs, rutas, entre otras funcionalidades.</w:t>
+        <w:t xml:space="preserve">. GvSIG Mini </w:t>
+      </w:r>
+      <w:r>
+        <w:rPr>
+          <w:lang w:val="es-EC"/>
+        </w:rPr>
+        <w:t xml:space="preserve">Maps </w:t>
+      </w:r>
+      <w:r>
+        <w:rPr>
+          <w:lang w:val="es-EC"/>
+        </w:rPr>
+        <w:t>es un visor libre de mapas de libre acceso basados en tiles (OpenStreetMap, YahooMaps, Microsoft Bing,…), con cliente WMS, WMTS, búsqueda de direcciones, POIs, rutas, entre otras funcionalidades.</w:t>
       </w:r>
     </w:p>
     <w:p>
@@ -5539,6 +5555,8 @@
       <w:r>
         <w:t>Interfaz de usuario mejorado</w:t>
       </w:r>
+      <w:bookmarkStart w:id="8" w:name="_GoBack"/>
+      <w:bookmarkEnd w:id="8"/>
     </w:p>
     <w:p>
       <w:pPr>
@@ -5551,188 +5569,36 @@
         <w:jc w:val="both"/>
       </w:pPr>
       <w:r>
-        <w:t>Menú contextual (con toque largo)</w:t>
-      </w:r>
-    </w:p>
-    <w:p>
-      <w:pPr>
-        <w:pStyle w:val="Prrafodelista"/>
-        <w:numPr>
-          <w:ilvl w:val="0"/>
-          <w:numId w:val="15"/>
-        </w:numPr>
+        <w:t>Soporte de Android 2.1 (ahora de 1.5 a 2.1)</w:t>
+      </w:r>
+    </w:p>
+    <w:p>
+      <w:pPr>
         <w:spacing w:after="60" w:line="240" w:lineRule="auto"/>
         <w:jc w:val="both"/>
-      </w:pPr>
-      <w:r>
-        <w:t>Soporte de Android 2.1 (ahora de 1.5 a 2.1)</w:t>
+        <w:rPr>
+          <w:lang w:val="es-EC"/>
+        </w:rPr>
+      </w:pPr>
+      <w:r>
+        <w:rPr>
+          <w:lang w:val="es-EC"/>
+        </w:rPr>
+        <w:t>GvSIG Mini está disponible en el Android Market. GvSIG Mini no es un proyecto oficial de gvSIG, pero se une a la familia gvSIG a través del catálogo de extensiones no oficiales.</w:t>
       </w:r>
     </w:p>
     <w:p>
       <w:pPr>
         <w:spacing w:after="60" w:line="240" w:lineRule="auto"/>
-        <w:jc w:val="both"/>
-        <w:rPr>
-          <w:lang w:val="es-EC"/>
-        </w:rPr>
-      </w:pPr>
-      <w:r>
-        <w:rPr>
-          <w:lang w:val="es-EC"/>
-        </w:rPr>
-        <w:t>GvSIG Mini está disponible en el Android Market. GvSIG Mini no es un proyecto oficial de gvSIG, pero se une a la familia gvSIG a través del catálogo de extensiones no oficiales.</w:t>
-      </w:r>
-    </w:p>
-    <w:p>
-      <w:pPr>
-        <w:spacing w:after="60" w:line="240" w:lineRule="auto"/>
-        <w:rPr>
-          <w:lang w:val="es-EC"/>
-        </w:rPr>
-      </w:pPr>
-      <w:r>
-        <w:rPr>
-          <w:lang w:val="es-EC"/>
-        </w:rPr>
-        <w:t>GvSIG</w:t>
-      </w:r>
-      <w:r>
-        <w:rPr>
-          <w:lang w:val="es-EC"/>
-        </w:rPr>
-        <w:t xml:space="preserve"> </w:t>
-      </w:r>
-      <w:r>
-        <w:rPr>
-          <w:lang w:val="es-EC"/>
-        </w:rPr>
-        <w:t>Mini</w:t>
-      </w:r>
-      <w:r>
-        <w:rPr>
-          <w:lang w:val="es-EC"/>
-        </w:rPr>
-        <w:t xml:space="preserve"> </w:t>
-      </w:r>
-      <w:r>
-        <w:rPr>
-          <w:lang w:val="es-EC"/>
-        </w:rPr>
-        <w:t>Maps permite</w:t>
-      </w:r>
-      <w:r>
-        <w:rPr>
-          <w:lang w:val="es-EC"/>
-        </w:rPr>
-        <w:t xml:space="preserve"> </w:t>
-      </w:r>
-      <w:r>
-        <w:rPr>
-          <w:lang w:val="es-EC"/>
-        </w:rPr>
-        <w:t>que usted pueda navegar</w:t>
-      </w:r>
-      <w:r>
-        <w:rPr>
-          <w:lang w:val="es-EC"/>
-        </w:rPr>
-        <w:t xml:space="preserve"> </w:t>
-      </w:r>
-      <w:r>
-        <w:rPr>
-          <w:lang w:val="es-EC"/>
-        </w:rPr>
-        <w:t>y navegar</w:t>
-      </w:r>
-      <w:r>
-        <w:rPr>
-          <w:lang w:val="es-EC"/>
-        </w:rPr>
-        <w:t xml:space="preserve"> </w:t>
-      </w:r>
-      <w:r>
-        <w:rPr>
-          <w:lang w:val="es-EC"/>
-        </w:rPr>
-        <w:t>con el GPS</w:t>
-      </w:r>
-      <w:r>
-        <w:rPr>
-          <w:lang w:val="es-EC"/>
-        </w:rPr>
-        <w:t xml:space="preserve"> </w:t>
-      </w:r>
-      <w:r>
-        <w:rPr>
-          <w:lang w:val="es-EC"/>
-        </w:rPr>
-        <w:t>un conjunto completo de</w:t>
-      </w:r>
-      <w:r>
-        <w:rPr>
-          <w:lang w:val="es-EC"/>
-        </w:rPr>
-        <w:t xml:space="preserve"> </w:t>
-      </w:r>
-      <w:r>
-        <w:rPr>
-          <w:lang w:val="es-EC"/>
-        </w:rPr>
-        <w:t>libre</w:t>
-      </w:r>
-      <w:r>
-        <w:rPr>
-          <w:lang w:val="es-EC"/>
-        </w:rPr>
-        <w:t xml:space="preserve"> </w:t>
-      </w:r>
-      <w:r>
-        <w:rPr>
-          <w:lang w:val="es-EC"/>
-        </w:rPr>
-        <w:t>en mapas</w:t>
-      </w:r>
-      <w:r>
-        <w:rPr>
-          <w:lang w:val="es-EC"/>
-        </w:rPr>
-        <w:t xml:space="preserve"> </w:t>
-      </w:r>
-      <w:r>
-        <w:rPr>
-          <w:lang w:val="es-EC"/>
-        </w:rPr>
-        <w:t>/ offline</w:t>
-      </w:r>
-      <w:r>
-        <w:rPr>
-          <w:lang w:val="es-EC"/>
-        </w:rPr>
-        <w:t xml:space="preserve"> </w:t>
-      </w:r>
-      <w:r>
-        <w:rPr>
-          <w:lang w:val="es-EC"/>
-        </w:rPr>
-        <w:t>de</w:t>
-      </w:r>
-      <w:r>
-        <w:rPr>
-          <w:lang w:val="es-EC"/>
-        </w:rPr>
-        <w:t xml:space="preserve"> </w:t>
-      </w:r>
-      <w:r>
-        <w:rPr>
-          <w:lang w:val="es-EC"/>
-        </w:rPr>
-        <w:t>su teléfono o Tablet</w:t>
-      </w:r>
-      <w:r>
-        <w:rPr>
-          <w:lang w:val="es-EC"/>
-        </w:rPr>
-        <w:t>.</w:t>
+        <w:rPr>
+          <w:lang w:val="es-EC"/>
+        </w:rPr>
+      </w:pPr>
+      <w:r>
+        <w:rPr>
+          <w:lang w:val="es-EC"/>
+        </w:rPr>
+        <w:t>GvSIG Mini Maps permite que usted pueda navegar y navegar con el GPS un conjunto completo de libre en mapas / offline de su teléfono o Tablet.</w:t>
       </w:r>
       <w:r>
         <w:rPr>
@@ -5745,344 +5611,95 @@
           <w:b/>
           <w:lang w:val="es-EC"/>
         </w:rPr>
-        <w:t>GvSIG</w:t>
+        <w:t>GvSIG Mini Maps dispone de:</w:t>
+      </w:r>
+      <w:r>
+        <w:rPr>
+          <w:lang w:val="es-EC"/>
+        </w:rPr>
+        <w:br/>
+      </w:r>
+      <w:r>
+        <w:rPr>
+          <w:lang w:val="es-EC"/>
+        </w:rPr>
+        <w:br/>
+        <w:t>- Descarga de mapas del teléfono para la navegación fuera de línea.</w:t>
+      </w:r>
+      <w:r>
+        <w:rPr>
+          <w:lang w:val="es-EC"/>
+        </w:rPr>
+        <w:br/>
+        <w:t>- Soporte multitouch.</w:t>
+      </w:r>
+      <w:r>
+        <w:rPr>
+          <w:lang w:val="es-EC"/>
+        </w:rPr>
+        <w:br/>
+        <w:t>- WMS</w:t>
+      </w:r>
+      <w:r>
+        <w:rPr>
+          <w:lang w:val="es-EC"/>
+        </w:rPr>
+        <w:br/>
+        <w:t>- Cálculo de la ruta</w:t>
+      </w:r>
+      <w:r>
+        <w:rPr>
+          <w:lang w:val="es-EC"/>
+        </w:rPr>
+        <w:br/>
+        <w:t>- Dirección / búsqueda de puntos de interés</w:t>
+      </w:r>
+      <w:r>
+        <w:rPr>
+          <w:lang w:val="es-EC"/>
+        </w:rPr>
+        <w:br/>
+        <w:t>- Compartir ubicación</w:t>
+      </w:r>
+      <w:r>
+        <w:rPr>
+          <w:lang w:val="es-EC"/>
+        </w:rPr>
+        <w:br/>
+        <w:t>- Navegación</w:t>
+      </w:r>
+      <w:r>
+        <w:rPr>
+          <w:lang w:val="es-EC"/>
+        </w:rPr>
+        <w:br/>
+        <w:t>- Más...</w:t>
+      </w:r>
+      <w:r>
+        <w:rPr>
+          <w:lang w:val="es-EC"/>
+        </w:rPr>
+        <w:br/>
+      </w:r>
+      <w:r>
+        <w:rPr>
+          <w:lang w:val="es-EC"/>
+        </w:rPr>
+        <w:br/>
       </w:r>
       <w:r>
         <w:rPr>
           <w:b/>
           <w:lang w:val="es-EC"/>
         </w:rPr>
-        <w:t xml:space="preserve"> </w:t>
-      </w:r>
-      <w:r>
-        <w:rPr>
-          <w:b/>
-          <w:lang w:val="es-EC"/>
-        </w:rPr>
-        <w:t>Mini</w:t>
-      </w:r>
-      <w:r>
-        <w:rPr>
-          <w:b/>
-          <w:lang w:val="es-EC"/>
-        </w:rPr>
-        <w:t xml:space="preserve"> </w:t>
-      </w:r>
-      <w:r>
-        <w:rPr>
-          <w:b/>
-          <w:lang w:val="es-EC"/>
-        </w:rPr>
-        <w:t>Maps</w:t>
-      </w:r>
-      <w:r>
-        <w:rPr>
-          <w:b/>
-          <w:lang w:val="es-EC"/>
-        </w:rPr>
-        <w:t xml:space="preserve"> </w:t>
-      </w:r>
-      <w:r>
-        <w:rPr>
-          <w:b/>
-          <w:lang w:val="es-EC"/>
-        </w:rPr>
-        <w:t>dispone de:</w:t>
+        <w:t>Cambios recientes:</w:t>
       </w:r>
       <w:r>
         <w:rPr>
           <w:lang w:val="es-EC"/>
         </w:rPr>
         <w:br/>
-      </w:r>
-      <w:r>
-        <w:rPr>
-          <w:lang w:val="es-EC"/>
-        </w:rPr>
-        <w:br/>
-      </w:r>
-      <w:r>
-        <w:rPr>
-          <w:lang w:val="es-EC"/>
-        </w:rPr>
-        <w:t>- Descarga de</w:t>
-      </w:r>
-      <w:r>
-        <w:rPr>
-          <w:lang w:val="es-EC"/>
-        </w:rPr>
-        <w:t xml:space="preserve"> </w:t>
-      </w:r>
-      <w:r>
-        <w:rPr>
-          <w:lang w:val="es-EC"/>
-        </w:rPr>
-        <w:t>mapas del</w:t>
-      </w:r>
-      <w:r>
-        <w:rPr>
-          <w:lang w:val="es-EC"/>
-        </w:rPr>
-        <w:t xml:space="preserve"> </w:t>
-      </w:r>
-      <w:r>
-        <w:rPr>
-          <w:lang w:val="es-EC"/>
-        </w:rPr>
-        <w:t>teléfono para la navegación</w:t>
-      </w:r>
-      <w:r>
-        <w:rPr>
-          <w:lang w:val="es-EC"/>
-        </w:rPr>
-        <w:t xml:space="preserve"> </w:t>
-      </w:r>
-      <w:r>
-        <w:rPr>
-          <w:lang w:val="es-EC"/>
-        </w:rPr>
-        <w:t>fuera de línea.</w:t>
-      </w:r>
-      <w:r>
-        <w:rPr>
-          <w:lang w:val="es-EC"/>
-        </w:rPr>
-        <w:br/>
-      </w:r>
-      <w:r>
-        <w:rPr>
-          <w:lang w:val="es-EC"/>
-        </w:rPr>
-        <w:t>-</w:t>
-      </w:r>
-      <w:r>
-        <w:rPr>
-          <w:lang w:val="es-EC"/>
-        </w:rPr>
-        <w:t xml:space="preserve"> </w:t>
-      </w:r>
-      <w:r>
-        <w:rPr>
-          <w:lang w:val="es-EC"/>
-        </w:rPr>
-        <w:t>Soporte multitouch</w:t>
-      </w:r>
-      <w:r>
-        <w:rPr>
-          <w:lang w:val="es-EC"/>
-        </w:rPr>
-        <w:t>.</w:t>
-      </w:r>
-      <w:r>
-        <w:rPr>
-          <w:lang w:val="es-EC"/>
-        </w:rPr>
-        <w:br/>
-      </w:r>
-      <w:r>
-        <w:rPr>
-          <w:lang w:val="es-EC"/>
-        </w:rPr>
-        <w:t>-</w:t>
-      </w:r>
-      <w:r>
-        <w:rPr>
-          <w:lang w:val="es-EC"/>
-        </w:rPr>
-        <w:t xml:space="preserve"> </w:t>
-      </w:r>
-      <w:r>
-        <w:rPr>
-          <w:lang w:val="es-EC"/>
-        </w:rPr>
-        <w:t>WMS</w:t>
-      </w:r>
-      <w:r>
-        <w:rPr>
-          <w:lang w:val="es-EC"/>
-        </w:rPr>
-        <w:br/>
-      </w:r>
-      <w:r>
-        <w:rPr>
-          <w:lang w:val="es-EC"/>
-        </w:rPr>
-        <w:t>-</w:t>
-      </w:r>
-      <w:r>
-        <w:rPr>
-          <w:lang w:val="es-EC"/>
-        </w:rPr>
-        <w:t xml:space="preserve"> </w:t>
-      </w:r>
-      <w:r>
-        <w:rPr>
-          <w:lang w:val="es-EC"/>
-        </w:rPr>
-        <w:t>Cálculo de la ruta</w:t>
-      </w:r>
-      <w:r>
-        <w:rPr>
-          <w:lang w:val="es-EC"/>
-        </w:rPr>
-        <w:br/>
-      </w:r>
-      <w:r>
-        <w:rPr>
-          <w:lang w:val="es-EC"/>
-        </w:rPr>
-        <w:t>-</w:t>
-      </w:r>
-      <w:r>
-        <w:rPr>
-          <w:lang w:val="es-EC"/>
-        </w:rPr>
-        <w:t xml:space="preserve"> </w:t>
-      </w:r>
-      <w:r>
-        <w:rPr>
-          <w:lang w:val="es-EC"/>
-        </w:rPr>
-        <w:t>Dirección</w:t>
-      </w:r>
-      <w:r>
-        <w:rPr>
-          <w:lang w:val="es-EC"/>
-        </w:rPr>
-        <w:t xml:space="preserve"> </w:t>
-      </w:r>
-      <w:r>
-        <w:rPr>
-          <w:lang w:val="es-EC"/>
-        </w:rPr>
-        <w:t>/</w:t>
-      </w:r>
-      <w:r>
-        <w:rPr>
-          <w:lang w:val="es-EC"/>
-        </w:rPr>
-        <w:t xml:space="preserve"> </w:t>
-      </w:r>
-      <w:r>
-        <w:rPr>
-          <w:lang w:val="es-EC"/>
-        </w:rPr>
-        <w:t>búsqueda</w:t>
-      </w:r>
-      <w:r>
-        <w:rPr>
-          <w:lang w:val="es-EC"/>
-        </w:rPr>
-        <w:t xml:space="preserve"> </w:t>
-      </w:r>
-      <w:r>
-        <w:rPr>
-          <w:lang w:val="es-EC"/>
-        </w:rPr>
-        <w:t>de puntos de interés</w:t>
-      </w:r>
-      <w:r>
-        <w:rPr>
-          <w:lang w:val="es-EC"/>
-        </w:rPr>
-        <w:br/>
-      </w:r>
-      <w:r>
-        <w:rPr>
-          <w:lang w:val="es-EC"/>
-        </w:rPr>
-        <w:t>-</w:t>
-      </w:r>
-      <w:r>
-        <w:rPr>
-          <w:lang w:val="es-EC"/>
-        </w:rPr>
-        <w:t xml:space="preserve"> </w:t>
-      </w:r>
-      <w:r>
-        <w:rPr>
-          <w:lang w:val="es-EC"/>
-        </w:rPr>
-        <w:t>Compartir</w:t>
-      </w:r>
-      <w:r>
-        <w:rPr>
-          <w:lang w:val="es-EC"/>
-        </w:rPr>
-        <w:t xml:space="preserve"> </w:t>
-      </w:r>
-      <w:r>
-        <w:rPr>
-          <w:lang w:val="es-EC"/>
-        </w:rPr>
-        <w:t>ubicación</w:t>
-      </w:r>
-      <w:r>
-        <w:rPr>
-          <w:lang w:val="es-EC"/>
-        </w:rPr>
-        <w:br/>
-      </w:r>
-      <w:r>
-        <w:rPr>
-          <w:lang w:val="es-EC"/>
-        </w:rPr>
-        <w:t>- Navegación</w:t>
-      </w:r>
-      <w:r>
-        <w:rPr>
-          <w:lang w:val="es-EC"/>
-        </w:rPr>
-        <w:br/>
-      </w:r>
-      <w:r>
-        <w:rPr>
-          <w:lang w:val="es-EC"/>
-        </w:rPr>
-        <w:t>- Más...</w:t>
-      </w:r>
-      <w:r>
-        <w:rPr>
-          <w:lang w:val="es-EC"/>
-        </w:rPr>
-        <w:br/>
-      </w:r>
-      <w:r>
-        <w:rPr>
-          <w:lang w:val="es-EC"/>
-        </w:rPr>
-        <w:br/>
-      </w:r>
-      <w:r>
-        <w:rPr>
-          <w:b/>
-          <w:lang w:val="es-EC"/>
-        </w:rPr>
-        <w:t>Cambios recientes:</w:t>
-      </w:r>
-      <w:r>
-        <w:rPr>
-          <w:lang w:val="es-EC"/>
-        </w:rPr>
-        <w:br/>
-      </w:r>
-      <w:r>
-        <w:rPr>
-          <w:lang w:val="es-EC"/>
-        </w:rPr>
-        <w:t>v</w:t>
-      </w:r>
-      <w:r>
-        <w:rPr>
-          <w:lang w:val="es-EC"/>
-        </w:rPr>
-        <w:t xml:space="preserve">. </w:t>
-      </w:r>
-      <w:r>
-        <w:rPr>
-          <w:lang w:val="es-EC"/>
-        </w:rPr>
-        <w:t>1.2.0</w:t>
+        <w:t>v. 1.2.0</w:t>
       </w:r>
       <w:r>
         <w:rPr>

</xml_diff>